<commit_message>
Completed part 2 of assignment.
</commit_message>
<xml_diff>
--- a/Assignment 5.docx
+++ b/Assignment 5.docx
@@ -11,15 +11,7 @@
         </w:numPr>
       </w:pPr>
       <w:r>
-        <w:t xml:space="preserve">In </w:t>
-      </w:r>
-      <w:proofErr w:type="spellStart"/>
-      <w:r>
-        <w:t>sql</w:t>
-      </w:r>
-      <w:proofErr w:type="spellEnd"/>
-      <w:r>
-        <w:t xml:space="preserve">, objects are data information stored in memory that </w:t>
+        <w:t xml:space="preserve">In sql, objects are data information stored in memory that </w:t>
       </w:r>
       <w:r>
         <w:t>define the database (schema, tables, catalogs, tables, views, indexes, constraints, variables) or database operations (stored procedures, functions, triggers).</w:t>
@@ -46,15 +38,7 @@
         <w:t xml:space="preserve"> It can also be beneficial on maintaining uniqueness of key column during insert or update. </w:t>
       </w:r>
       <w:r>
-        <w:t xml:space="preserve">The con of having indexes is that if all data from a table are to be retrieved, its performance is worse because it needs to read and additional layer of indexes before retrieval of data. It also requires more space to store as indexes are </w:t>
-      </w:r>
-      <w:proofErr w:type="spellStart"/>
-      <w:r>
-        <w:t>sql</w:t>
-      </w:r>
-      <w:proofErr w:type="spellEnd"/>
-      <w:r>
-        <w:t xml:space="preserve"> objects too. It also slows down DML operations. </w:t>
+        <w:t xml:space="preserve">The con of having indexes is that if all data from a table are to be retrieved, its performance is worse because it needs to read and additional layer of indexes before retrieval of data. It also requires more space to store as indexes are sql objects too. It also slows down DML operations. </w:t>
       </w:r>
     </w:p>
     <w:p>
@@ -147,15 +131,7 @@
         <w:t xml:space="preserve"> order grouping of column may affect </w:t>
       </w:r>
       <w:r>
-        <w:t xml:space="preserve">the speed of retrieval. </w:t>
-      </w:r>
-      <w:proofErr w:type="gramStart"/>
-      <w:r>
-        <w:t>Thus</w:t>
-      </w:r>
-      <w:proofErr w:type="gramEnd"/>
-      <w:r>
-        <w:t xml:space="preserve"> this practice should generally be avoid whenever possible.</w:t>
+        <w:t>the speed of retrieval. Thus this practice should generally be avoid whenever possible.</w:t>
       </w:r>
     </w:p>
     <w:p>
@@ -281,15 +257,7 @@
         <w:t xml:space="preserve"> or update does not match.</w:t>
       </w:r>
       <w:r>
-        <w:t xml:space="preserve"> Data Integrity can also be </w:t>
-      </w:r>
-      <w:proofErr w:type="gramStart"/>
-      <w:r>
-        <w:t>ensure</w:t>
-      </w:r>
-      <w:proofErr w:type="gramEnd"/>
-      <w:r>
-        <w:t xml:space="preserve"> through the use of transaction for DML statements. This ensures that data is fully in one state (initial) or fully in another state (committed) and not between.</w:t>
+        <w:t xml:space="preserve"> Data Integrity can also be ensure through the use of transaction for DML statements. This ensures that data is fully in one state (initial) or fully in another state (committed) and not between.</w:t>
       </w:r>
     </w:p>
     <w:p>
@@ -316,15 +284,7 @@
         <w:t xml:space="preserve">Primary key </w:t>
       </w:r>
       <w:r>
-        <w:t xml:space="preserve">automatically creates clustered index, is sorted, can only have one column declared to be primary key per table, and does not allow null value. Unique constraint automatically create non-clustered index, is not sorted, can be in multiple </w:t>
-      </w:r>
-      <w:proofErr w:type="gramStart"/>
-      <w:r>
-        <w:t>column</w:t>
-      </w:r>
-      <w:proofErr w:type="gramEnd"/>
-      <w:r>
-        <w:t xml:space="preserve"> in the same table, and only allows one null value.</w:t>
+        <w:t>automatically creates clustered index, is sorted, can only have one column declared to be primary key per table, and does not allow null value. Unique constraint automatically create non-clustered index, is not sorted, can be in multiple column in the same table, and only allows one null value.</w:t>
       </w:r>
     </w:p>
     <w:p>
@@ -398,7 +358,338 @@
       </w:r>
     </w:p>
     <w:p/>
+    <w:p>
+      <w:r>
+        <w:t>Queries</w:t>
+      </w:r>
+    </w:p>
+    <w:p>
+      <w:pPr>
+        <w:pStyle w:val="ListParagraph"/>
+        <w:numPr>
+          <w:ilvl w:val="0"/>
+          <w:numId w:val="2"/>
+        </w:numPr>
+      </w:pPr>
+    </w:p>
+    <w:bookmarkStart w:id="0" w:name="_MON_1698522180"/>
+    <w:bookmarkEnd w:id="0"/>
+    <w:p>
+      <w:pPr>
+        <w:ind w:left="360"/>
+      </w:pPr>
+      <w:r>
+        <w:object w:dxaOrig="9360" w:dyaOrig="1557" w14:anchorId="558F38AE">
+          <v:shapetype id="_x0000_t75" coordsize="21600,21600" o:spt="75" o:preferrelative="t" path="m@4@5l@4@11@9@11@9@5xe" filled="f" stroked="f">
+            <v:stroke joinstyle="miter"/>
+            <v:formulas>
+              <v:f eqn="if lineDrawn pixelLineWidth 0"/>
+              <v:f eqn="sum @0 1 0"/>
+              <v:f eqn="sum 0 0 @1"/>
+              <v:f eqn="prod @2 1 2"/>
+              <v:f eqn="prod @3 21600 pixelWidth"/>
+              <v:f eqn="prod @3 21600 pixelHeight"/>
+              <v:f eqn="sum @0 0 1"/>
+              <v:f eqn="prod @6 1 2"/>
+              <v:f eqn="prod @7 21600 pixelWidth"/>
+              <v:f eqn="sum @8 21600 0"/>
+              <v:f eqn="prod @7 21600 pixelHeight"/>
+              <v:f eqn="sum @10 21600 0"/>
+            </v:formulas>
+            <v:path o:extrusionok="f" gradientshapeok="t" o:connecttype="rect"/>
+            <o:lock v:ext="edit" aspectratio="t"/>
+          </v:shapetype>
+          <v:shape id="_x0000_i1034" type="#_x0000_t75" style="width:468pt;height:78pt" o:ole="">
+            <v:imagedata r:id="rId5" o:title=""/>
+          </v:shape>
+          <o:OLEObject Type="Embed" ProgID="Word.OpenDocumentText.12" ShapeID="_x0000_i1034" DrawAspect="Content" ObjectID="_1698535075" r:id="rId6"/>
+        </w:object>
+      </w:r>
+    </w:p>
+    <w:p>
+      <w:pPr>
+        <w:ind w:left="360"/>
+      </w:pPr>
+    </w:p>
+    <w:p>
+      <w:pPr>
+        <w:pStyle w:val="ListParagraph"/>
+        <w:numPr>
+          <w:ilvl w:val="0"/>
+          <w:numId w:val="2"/>
+        </w:numPr>
+      </w:pPr>
+    </w:p>
+    <w:bookmarkStart w:id="1" w:name="_MON_1698522427"/>
+    <w:bookmarkEnd w:id="1"/>
+    <w:p>
+      <w:pPr>
+        <w:ind w:left="360"/>
+      </w:pPr>
+      <w:r>
+        <w:object w:dxaOrig="9360" w:dyaOrig="667" w14:anchorId="6E380467">
+          <v:shape id="_x0000_i1038" type="#_x0000_t75" style="width:468pt;height:33.6pt" o:ole="">
+            <v:imagedata r:id="rId7" o:title=""/>
+          </v:shape>
+          <o:OLEObject Type="Embed" ProgID="Word.OpenDocumentText.12" ShapeID="_x0000_i1038" DrawAspect="Content" ObjectID="_1698535076" r:id="rId8"/>
+        </w:object>
+      </w:r>
+    </w:p>
+    <w:p>
+      <w:pPr>
+        <w:pStyle w:val="ListParagraph"/>
+      </w:pPr>
+    </w:p>
+    <w:p>
+      <w:pPr>
+        <w:pStyle w:val="ListParagraph"/>
+        <w:numPr>
+          <w:ilvl w:val="0"/>
+          <w:numId w:val="2"/>
+        </w:numPr>
+      </w:pPr>
+    </w:p>
+    <w:bookmarkStart w:id="2" w:name="_MON_1698529551"/>
+    <w:bookmarkEnd w:id="2"/>
+    <w:p>
+      <w:pPr>
+        <w:ind w:left="360"/>
+      </w:pPr>
+      <w:r>
+        <w:object w:dxaOrig="9360" w:dyaOrig="1335" w14:anchorId="2A52D42F">
+          <v:shape id="_x0000_i1041" type="#_x0000_t75" style="width:468pt;height:66.6pt" o:ole="">
+            <v:imagedata r:id="rId9" o:title=""/>
+          </v:shape>
+          <o:OLEObject Type="Embed" ProgID="Word.OpenDocumentText.12" ShapeID="_x0000_i1041" DrawAspect="Content" ObjectID="_1698535077" r:id="rId10"/>
+        </w:object>
+      </w:r>
+    </w:p>
+    <w:p>
+      <w:pPr>
+        <w:pStyle w:val="ListParagraph"/>
+      </w:pPr>
+    </w:p>
+    <w:p>
+      <w:pPr>
+        <w:pStyle w:val="ListParagraph"/>
+        <w:numPr>
+          <w:ilvl w:val="0"/>
+          <w:numId w:val="2"/>
+        </w:numPr>
+      </w:pPr>
+    </w:p>
+    <w:p>
+      <w:pPr>
+        <w:ind w:left="360"/>
+      </w:pPr>
+      <w:r>
+        <w:t>Instead of { Update | Delete | insert }</w:t>
+      </w:r>
+    </w:p>
+    <w:p>
+      <w:r>
+        <w:t xml:space="preserve">       For { Update | Delete | Insert }</w:t>
+      </w:r>
+    </w:p>
+    <w:p>
+      <w:r>
+        <w:t xml:space="preserve">       After { Update |Delete | Insert }</w:t>
+      </w:r>
+    </w:p>
     <w:p/>
+    <w:p>
+      <w:pPr>
+        <w:pStyle w:val="ListParagraph"/>
+        <w:numPr>
+          <w:ilvl w:val="0"/>
+          <w:numId w:val="2"/>
+        </w:numPr>
+      </w:pPr>
+    </w:p>
+    <w:p>
+      <w:pPr>
+        <w:ind w:left="360"/>
+        <w:rPr>
+          <w:noProof/>
+        </w:rPr>
+      </w:pPr>
+      <w:r>
+        <w:rPr>
+          <w:noProof/>
+        </w:rPr>
+        <w:t>Design reasons:</w:t>
+      </w:r>
+    </w:p>
+    <w:p>
+      <w:pPr>
+        <w:ind w:left="360"/>
+        <w:rPr>
+          <w:noProof/>
+        </w:rPr>
+      </w:pPr>
+      <w:r>
+        <w:rPr>
+          <w:noProof/>
+        </w:rPr>
+        <w:t>Company_Division table was created to reduce redunancy and quick references using int to link Company having one or more Divisions</w:t>
+      </w:r>
+      <w:r>
+        <w:rPr>
+          <w:noProof/>
+        </w:rPr>
+        <w:t xml:space="preserve"> Company_Division table will also be unique because of this design.</w:t>
+      </w:r>
+    </w:p>
+    <w:p>
+      <w:pPr>
+        <w:ind w:left="360"/>
+        <w:rPr>
+          <w:noProof/>
+        </w:rPr>
+      </w:pPr>
+      <w:r>
+        <w:rPr>
+          <w:noProof/>
+        </w:rPr>
+        <w:lastRenderedPageBreak/>
+        <w:t>Company table has company name and location address. Although some company and division may have collocated physical location, each table have their own locations even if redunandant when thinking about the cost of join operation.</w:t>
+      </w:r>
+    </w:p>
+    <w:p>
+      <w:pPr>
+        <w:ind w:left="360"/>
+        <w:rPr>
+          <w:noProof/>
+        </w:rPr>
+      </w:pPr>
+    </w:p>
+    <w:p>
+      <w:pPr>
+        <w:ind w:left="360"/>
+        <w:rPr>
+          <w:noProof/>
+        </w:rPr>
+      </w:pPr>
+      <w:r>
+        <w:rPr>
+          <w:noProof/>
+        </w:rPr>
+        <w:t>Division table was design with similar reasons to company</w:t>
+      </w:r>
+    </w:p>
+    <w:p>
+      <w:pPr>
+        <w:ind w:left="360"/>
+        <w:rPr>
+          <w:noProof/>
+        </w:rPr>
+      </w:pPr>
+    </w:p>
+    <w:p>
+      <w:pPr>
+        <w:ind w:left="360"/>
+        <w:rPr>
+          <w:noProof/>
+        </w:rPr>
+      </w:pPr>
+      <w:r>
+        <w:rPr>
+          <w:noProof/>
+        </w:rPr>
+        <w:t>Contact table was</w:t>
+      </w:r>
+      <w:r>
+        <w:rPr>
+          <w:noProof/>
+        </w:rPr>
+        <w:t xml:space="preserve"> design with the intent to keep contact data together to prevent cost of joins. When providing contact information, it only makes sense to give all the information for a given division.</w:t>
+      </w:r>
+    </w:p>
+    <w:p>
+      <w:pPr>
+        <w:ind w:left="360"/>
+        <w:rPr>
+          <w:noProof/>
+        </w:rPr>
+      </w:pPr>
+    </w:p>
+    <w:p>
+      <w:pPr>
+        <w:ind w:left="360"/>
+        <w:rPr>
+          <w:noProof/>
+        </w:rPr>
+      </w:pPr>
+    </w:p>
+    <w:p>
+      <w:pPr>
+        <w:ind w:left="360"/>
+        <w:rPr>
+          <w:noProof/>
+        </w:rPr>
+      </w:pPr>
+    </w:p>
+    <w:p>
+      <w:pPr>
+        <w:ind w:left="360"/>
+        <w:rPr>
+          <w:noProof/>
+        </w:rPr>
+      </w:pPr>
+    </w:p>
+    <w:p>
+      <w:pPr>
+        <w:ind w:left="360"/>
+        <w:rPr>
+          <w:noProof/>
+        </w:rPr>
+      </w:pPr>
+    </w:p>
+    <w:p>
+      <w:pPr>
+        <w:ind w:left="360"/>
+      </w:pPr>
+      <w:r>
+        <w:rPr>
+          <w:noProof/>
+        </w:rPr>
+        <w:drawing>
+          <wp:inline distT="0" distB="0" distL="0" distR="0" wp14:anchorId="431D987E" wp14:editId="013568DC">
+            <wp:extent cx="5943600" cy="4608195"/>
+            <wp:effectExtent l="0" t="0" r="0" b="1905"/>
+            <wp:docPr id="1" name="Picture 1" descr="Diagram&#10;&#10;Description automatically generated"/>
+            <wp:cNvGraphicFramePr>
+              <a:graphicFrameLocks xmlns:a="http://schemas.openxmlformats.org/drawingml/2006/main" noChangeAspect="1"/>
+            </wp:cNvGraphicFramePr>
+            <a:graphic xmlns:a="http://schemas.openxmlformats.org/drawingml/2006/main">
+              <a:graphicData uri="http://schemas.openxmlformats.org/drawingml/2006/picture">
+                <pic:pic xmlns:pic="http://schemas.openxmlformats.org/drawingml/2006/picture">
+                  <pic:nvPicPr>
+                    <pic:cNvPr id="1" name="Picture 1" descr="Diagram&#10;&#10;Description automatically generated"/>
+                    <pic:cNvPicPr/>
+                  </pic:nvPicPr>
+                  <pic:blipFill>
+                    <a:blip r:embed="rId11"/>
+                    <a:stretch>
+                      <a:fillRect/>
+                    </a:stretch>
+                  </pic:blipFill>
+                  <pic:spPr>
+                    <a:xfrm>
+                      <a:off x="0" y="0"/>
+                      <a:ext cx="5943600" cy="4608195"/>
+                    </a:xfrm>
+                    <a:prstGeom prst="rect">
+                      <a:avLst/>
+                    </a:prstGeom>
+                  </pic:spPr>
+                </pic:pic>
+              </a:graphicData>
+            </a:graphic>
+          </wp:inline>
+        </w:drawing>
+      </w:r>
+    </w:p>
     <w:sectPr>
       <w:pgSz w:w="12240" w:h="15840"/>
       <w:pgMar w:top="1440" w:right="1440" w:bottom="1440" w:left="1440" w:header="720" w:footer="720" w:gutter="0"/>
@@ -412,6 +703,95 @@
 <file path=word/numbering.xml><?xml version="1.0" encoding="utf-8"?>
 <w:numbering xmlns:wpc="http://schemas.microsoft.com/office/word/2010/wordprocessingCanvas" xmlns:cx="http://schemas.microsoft.com/office/drawing/2014/chartex" xmlns:cx1="http://schemas.microsoft.com/office/drawing/2015/9/8/chartex" xmlns:cx2="http://schemas.microsoft.com/office/drawing/2015/10/21/chartex" xmlns:cx3="http://schemas.microsoft.com/office/drawing/2016/5/9/chartex" xmlns:cx4="http://schemas.microsoft.com/office/drawing/2016/5/10/chartex" xmlns:cx5="http://schemas.microsoft.com/office/drawing/2016/5/11/chartex" xmlns:cx6="http://schemas.microsoft.com/office/drawing/2016/5/12/chartex" xmlns:cx7="http://schemas.microsoft.com/office/drawing/2016/5/13/chartex" xmlns:cx8="http://schemas.microsoft.com/office/drawing/2016/5/14/chartex" xmlns:mc="http://schemas.openxmlformats.org/markup-compatibility/2006" xmlns:aink="http://schemas.microsoft.com/office/drawing/2016/ink" xmlns:am3d="http://schemas.microsoft.com/office/drawing/2017/model3d" xmlns:o="urn:schemas-microsoft-com:office:office" xmlns:r="http://schemas.openxmlformats.org/officeDocument/2006/relationships" xmlns:m="http://schemas.openxmlformats.org/officeDocument/2006/math" xmlns:v="urn:schemas-microsoft-com:vml" xmlns:wp14="http://schemas.microsoft.com/office/word/2010/wordprocessingDrawing" xmlns:wp="http://schemas.openxmlformats.org/drawingml/2006/wordprocessingDrawing" xmlns:w10="urn:schemas-microsoft-com:office:word" xmlns:w="http://schemas.openxmlformats.org/wordprocessingml/2006/main" xmlns:w14="http://schemas.microsoft.com/office/word/2010/wordml" xmlns:w15="http://schemas.microsoft.com/office/word/2012/wordml" xmlns:w16cex="http://schemas.microsoft.com/office/word/2018/wordml/cex" xmlns:w16cid="http://schemas.microsoft.com/office/word/2016/wordml/cid" xmlns:w16="http://schemas.microsoft.com/office/word/2018/wordml" xmlns:w16sdtdh="http://schemas.microsoft.com/office/word/2020/wordml/sdtdatahash" xmlns:w16se="http://schemas.microsoft.com/office/word/2015/wordml/symex" xmlns:wpg="http://schemas.microsoft.com/office/word/2010/wordprocessingGroup" xmlns:wpi="http://schemas.microsoft.com/office/word/2010/wordprocessingInk" xmlns:wne="http://schemas.microsoft.com/office/word/2006/wordml" xmlns:wps="http://schemas.microsoft.com/office/word/2010/wordprocessingShape" mc:Ignorable="w14 w15 w16se w16cid w16 w16cex w16sdtdh wp14">
   <w:abstractNum w:abstractNumId="0" w15:restartNumberingAfterBreak="0">
+    <w:nsid w:val="52B0704A"/>
+    <w:multiLevelType w:val="hybridMultilevel"/>
+    <w:tmpl w:val="FD3CB1D6"/>
+    <w:lvl w:ilvl="0" w:tplc="0409000F">
+      <w:start w:val="1"/>
+      <w:numFmt w:val="decimal"/>
+      <w:lvlText w:val="%1."/>
+      <w:lvlJc w:val="left"/>
+      <w:pPr>
+        <w:ind w:left="720" w:hanging="360"/>
+      </w:pPr>
+      <w:rPr>
+        <w:rFonts w:hint="default"/>
+      </w:rPr>
+    </w:lvl>
+    <w:lvl w:ilvl="1" w:tplc="04090019" w:tentative="1">
+      <w:start w:val="1"/>
+      <w:numFmt w:val="lowerLetter"/>
+      <w:lvlText w:val="%2."/>
+      <w:lvlJc w:val="left"/>
+      <w:pPr>
+        <w:ind w:left="1440" w:hanging="360"/>
+      </w:pPr>
+    </w:lvl>
+    <w:lvl w:ilvl="2" w:tplc="0409001B" w:tentative="1">
+      <w:start w:val="1"/>
+      <w:numFmt w:val="lowerRoman"/>
+      <w:lvlText w:val="%3."/>
+      <w:lvlJc w:val="right"/>
+      <w:pPr>
+        <w:ind w:left="2160" w:hanging="180"/>
+      </w:pPr>
+    </w:lvl>
+    <w:lvl w:ilvl="3" w:tplc="0409000F" w:tentative="1">
+      <w:start w:val="1"/>
+      <w:numFmt w:val="decimal"/>
+      <w:lvlText w:val="%4."/>
+      <w:lvlJc w:val="left"/>
+      <w:pPr>
+        <w:ind w:left="2880" w:hanging="360"/>
+      </w:pPr>
+    </w:lvl>
+    <w:lvl w:ilvl="4" w:tplc="04090019" w:tentative="1">
+      <w:start w:val="1"/>
+      <w:numFmt w:val="lowerLetter"/>
+      <w:lvlText w:val="%5."/>
+      <w:lvlJc w:val="left"/>
+      <w:pPr>
+        <w:ind w:left="3600" w:hanging="360"/>
+      </w:pPr>
+    </w:lvl>
+    <w:lvl w:ilvl="5" w:tplc="0409001B" w:tentative="1">
+      <w:start w:val="1"/>
+      <w:numFmt w:val="lowerRoman"/>
+      <w:lvlText w:val="%6."/>
+      <w:lvlJc w:val="right"/>
+      <w:pPr>
+        <w:ind w:left="4320" w:hanging="180"/>
+      </w:pPr>
+    </w:lvl>
+    <w:lvl w:ilvl="6" w:tplc="0409000F" w:tentative="1">
+      <w:start w:val="1"/>
+      <w:numFmt w:val="decimal"/>
+      <w:lvlText w:val="%7."/>
+      <w:lvlJc w:val="left"/>
+      <w:pPr>
+        <w:ind w:left="5040" w:hanging="360"/>
+      </w:pPr>
+    </w:lvl>
+    <w:lvl w:ilvl="7" w:tplc="04090019" w:tentative="1">
+      <w:start w:val="1"/>
+      <w:numFmt w:val="lowerLetter"/>
+      <w:lvlText w:val="%8."/>
+      <w:lvlJc w:val="left"/>
+      <w:pPr>
+        <w:ind w:left="5760" w:hanging="360"/>
+      </w:pPr>
+    </w:lvl>
+    <w:lvl w:ilvl="8" w:tplc="0409001B" w:tentative="1">
+      <w:start w:val="1"/>
+      <w:numFmt w:val="lowerRoman"/>
+      <w:lvlText w:val="%9."/>
+      <w:lvlJc w:val="right"/>
+      <w:pPr>
+        <w:ind w:left="6480" w:hanging="180"/>
+      </w:pPr>
+    </w:lvl>
+  </w:abstractNum>
+  <w:abstractNum w:abstractNumId="1" w15:restartNumberingAfterBreak="0">
     <w:nsid w:val="53594DE8"/>
     <w:multiLevelType w:val="hybridMultilevel"/>
     <w:tmpl w:val="1C2C1EFE"/>
@@ -501,6 +881,9 @@
     </w:lvl>
   </w:abstractNum>
   <w:num w:numId="1">
+    <w:abstractNumId w:val="1"/>
+  </w:num>
+  <w:num w:numId="2">
     <w:abstractNumId w:val="0"/>
   </w:num>
 </w:numbering>

</xml_diff>